<commit_message>
edit summary and soft skills
</commit_message>
<xml_diff>
--- a/linh-n-doan.docx
+++ b/linh-n-doan.docx
@@ -151,21 +151,14 @@
           <w:rFonts w:cs="Arial" w:ascii="Arial" w:hAnsi="Arial"/>
           <w:sz w:val="20"/>
         </w:rPr>
-        <w:t xml:space="preserve">Full-stack web developer, </w:t>
-      </w:r>
-      <w:r>
-        <w:rPr>
-          <w:rFonts w:cs="Arial" w:ascii="Arial" w:hAnsi="Arial"/>
-          <w:sz w:val="20"/>
-        </w:rPr>
-        <w:t xml:space="preserve">looking for </w:t>
-      </w:r>
-      <w:r>
-        <w:rPr>
-          <w:rFonts w:cs="Arial" w:ascii="Arial" w:hAnsi="Arial"/>
-          <w:sz w:val="20"/>
-        </w:rPr>
-        <w:t>a back-end position to develop skills.</w:t>
+        <w:t xml:space="preserve">Full-stack web developer, looking for a back-end position </w:t>
+      </w:r>
+      <w:r>
+        <w:rPr>
+          <w:rFonts w:cs="Arial" w:ascii="Arial" w:hAnsi="Arial"/>
+          <w:sz w:val="20"/>
+        </w:rPr>
+        <w:t>for my professional career</w:t>
       </w:r>
     </w:p>
     <w:p>
@@ -175,9 +168,7 @@
           <w:ilvl w:val="0"/>
           <w:numId w:val="1"/>
         </w:numPr>
-        <w:rPr>
-          <w:sz w:val="22"/>
-        </w:rPr>
+        <w:rPr/>
       </w:pPr>
       <w:r>
         <w:rPr>
@@ -193,7 +184,7 @@
           <w:rFonts w:cs="Arial" w:ascii="Arial" w:hAnsi="Arial"/>
           <w:sz w:val="20"/>
         </w:rPr>
-        <w:t>ingle page web applications using Nodejs, React &amp; Redux.</w:t>
+        <w:t>ingle page web applications using Nodejs, React &amp; Redux</w:t>
       </w:r>
     </w:p>
     <w:p>
@@ -203,16 +194,14 @@
           <w:ilvl w:val="0"/>
           <w:numId w:val="1"/>
         </w:numPr>
-        <w:rPr>
-          <w:sz w:val="22"/>
-        </w:rPr>
-      </w:pPr>
-      <w:r>
-        <w:rPr>
-          <w:rFonts w:cs="Arial" w:ascii="Arial" w:hAnsi="Arial"/>
-          <w:sz w:val="20"/>
-        </w:rPr>
-        <w:t>Excellent at efficiently and thoroughly troubleshooting callback, promise and await/async (javacript) issues.</w:t>
+        <w:rPr/>
+      </w:pPr>
+      <w:r>
+        <w:rPr>
+          <w:rFonts w:cs="Arial" w:ascii="Arial" w:hAnsi="Arial"/>
+          <w:sz w:val="20"/>
+        </w:rPr>
+        <w:t>Excellent at efficiently and thoroughly troubleshooting callback, promise and await/async (javacript) issues</w:t>
       </w:r>
     </w:p>
     <w:p>
@@ -222,16 +211,14 @@
           <w:ilvl w:val="0"/>
           <w:numId w:val="1"/>
         </w:numPr>
-        <w:rPr>
-          <w:sz w:val="22"/>
-        </w:rPr>
-      </w:pPr>
-      <w:r>
-        <w:rPr>
-          <w:rFonts w:cs="Arial" w:ascii="Arial" w:hAnsi="Arial"/>
-          <w:sz w:val="20"/>
-        </w:rPr>
-        <w:t>Building secure databases and systems is top priority, including significant penetration testing.</w:t>
+        <w:rPr/>
+      </w:pPr>
+      <w:r>
+        <w:rPr>
+          <w:rFonts w:cs="Arial" w:ascii="Arial" w:hAnsi="Arial"/>
+          <w:sz w:val="20"/>
+        </w:rPr>
+        <w:t>Building secure databases and systems is top priority, including significant penetration testing</w:t>
       </w:r>
     </w:p>
     <w:p>
@@ -241,30 +228,14 @@
           <w:ilvl w:val="0"/>
           <w:numId w:val="1"/>
         </w:numPr>
-        <w:rPr>
-          <w:sz w:val="22"/>
-        </w:rPr>
-      </w:pPr>
-      <w:r>
-        <w:rPr>
-          <w:rFonts w:cs="Arial" w:ascii="Arial" w:hAnsi="Arial"/>
-          <w:sz w:val="20"/>
-        </w:rPr>
-        <w:t>Always working to advance my knowledge and expand my skillset.</w:t>
-      </w:r>
-    </w:p>
-    <w:p>
-      <w:pPr>
-        <w:pStyle w:val="ListParagraph"/>
-        <w:ind w:left="720" w:hanging="0"/>
-        <w:rPr>
-          <w:rFonts w:ascii="Arial" w:hAnsi="Arial" w:cs="Arial"/>
-        </w:rPr>
-      </w:pPr>
-      <w:r>
-        <w:rPr>
-          <w:rFonts w:cs="Arial" w:ascii="Arial" w:hAnsi="Arial"/>
-        </w:rPr>
+        <w:rPr/>
+      </w:pPr>
+      <w:r>
+        <w:rPr>
+          <w:rFonts w:cs="Arial" w:ascii="Arial" w:hAnsi="Arial"/>
+          <w:sz w:val="20"/>
+        </w:rPr>
+        <w:t>Always working to advance my knowledge and expand my skillset</w:t>
       </w:r>
     </w:p>
     <w:p>
@@ -328,20 +299,6 @@
     </w:p>
     <w:p>
       <w:pPr>
-        <w:pStyle w:val="ListParagraph"/>
-        <w:ind w:left="720" w:hanging="0"/>
-        <w:rPr>
-          <w:sz w:val="22"/>
-        </w:rPr>
-      </w:pPr>
-      <w:r>
-        <w:rPr>
-          <w:sz w:val="22"/>
-        </w:rPr>
-      </w:r>
-    </w:p>
-    <w:p>
-      <w:pPr>
         <w:pStyle w:val="Normal"/>
         <w:pBdr>
           <w:bottom w:val="single" w:sz="4" w:space="1" w:color="00000A"/>
@@ -802,16 +759,40 @@
           <w:ilvl w:val="0"/>
           <w:numId w:val="3"/>
         </w:numPr>
-        <w:rPr>
-          <w:sz w:val="22"/>
-        </w:rPr>
-      </w:pPr>
-      <w:r>
-        <w:rPr>
-          <w:rFonts w:cs="Arial" w:ascii="Arial" w:hAnsi="Arial"/>
-          <w:sz w:val="20"/>
-        </w:rPr>
-        <w:t xml:space="preserve">Fluent in English: reading, speaking, and listening skills. </w:t>
+        <w:rPr/>
+      </w:pPr>
+      <w:r>
+        <w:rPr>
+          <w:rFonts w:cs="Arial" w:ascii="Arial" w:hAnsi="Arial"/>
+          <w:sz w:val="20"/>
+        </w:rPr>
+        <w:t>Fluent in English: reading, speaking, and listening skills</w:t>
+      </w:r>
+    </w:p>
+    <w:p>
+      <w:pPr>
+        <w:pStyle w:val="ListParagraph"/>
+        <w:rPr>
+          <w:rFonts w:ascii="Arial" w:hAnsi="Arial" w:cs="Arial"/>
+        </w:rPr>
+      </w:pPr>
+      <w:r>
+        <w:rPr>
+          <w:rFonts w:cs="Arial" w:ascii="Arial" w:hAnsi="Arial"/>
+        </w:rPr>
+      </w:r>
+    </w:p>
+    <w:p>
+      <w:pPr>
+        <w:pStyle w:val="ListParagraph"/>
+        <w:rPr>
+          <w:rFonts w:ascii="Arial" w:hAnsi="Arial" w:cs="Arial"/>
+        </w:rPr>
+      </w:pPr>
+      <w:r>
+        <w:rPr>
+          <w:rFonts w:cs="Arial" w:ascii="Arial" w:hAnsi="Arial"/>
+        </w:rPr>
       </w:r>
     </w:p>
     <w:p>
@@ -847,11 +828,7 @@
           <w:bottom w:val="single" w:sz="4" w:space="1" w:color="00000A"/>
         </w:pBdr>
         <w:jc w:val="center"/>
-        <w:rPr>
-          <w:rFonts w:ascii="Arial" w:hAnsi="Arial" w:cs="Arial"/>
-          <w:b/>
-          <w:b/>
-        </w:rPr>
+        <w:rPr/>
       </w:pPr>
       <w:r>
         <w:rPr>
@@ -860,6 +837,14 @@
           <w:sz w:val="22"/>
         </w:rPr>
         <w:t>Project</w:t>
+      </w:r>
+      <w:r>
+        <w:rPr>
+          <w:rFonts w:cs="Arial" w:ascii="Arial" w:hAnsi="Arial"/>
+          <w:b/>
+          <w:sz w:val="22"/>
+        </w:rPr>
+        <w:t>s</w:t>
       </w:r>
     </w:p>
     <w:p>
@@ -923,7 +908,7 @@
           <w:rFonts w:cs="Arial" w:ascii="Arial" w:hAnsi="Arial"/>
           <w:sz w:val="20"/>
         </w:rPr>
-        <w:t>Developed application which allows users to check their KCoin virtual currency information (referred to as money, KCC or the symbol Ꝁ), including: execute and check the results of the transaction as well as transfer money among members.</w:t>
+        <w:t>Developed application which allows users to check their KCoin virtual currency information (referred to as money, KCC or the symbol Ꝁ), including: execute and check the results of the transaction as well as transfer money among members</w:t>
       </w:r>
     </w:p>
     <w:p>
@@ -940,21 +925,7 @@
           <w:rFonts w:cs="Arial" w:ascii="Arial" w:hAnsi="Arial"/>
           <w:sz w:val="20"/>
         </w:rPr>
-        <w:t>Us</w:t>
-      </w:r>
-      <w:r>
-        <w:rPr>
-          <w:rFonts w:cs="Arial" w:ascii="Arial" w:hAnsi="Arial"/>
-          <w:sz w:val="20"/>
-        </w:rPr>
-        <w:t>ed</w:t>
-      </w:r>
-      <w:r>
-        <w:rPr>
-          <w:rFonts w:cs="Arial" w:ascii="Arial" w:hAnsi="Arial"/>
-          <w:sz w:val="20"/>
-        </w:rPr>
-        <w:t xml:space="preserve"> api from </w:t>
+        <w:t xml:space="preserve">Used api from </w:t>
       </w:r>
       <w:hyperlink r:id="rId4">
         <w:r>
@@ -1020,17 +991,14 @@
           <w:ilvl w:val="1"/>
           <w:numId w:val="4"/>
         </w:numPr>
-        <w:rPr>
-          <w:rFonts w:ascii="Arial" w:hAnsi="Arial" w:cs="Arial"/>
-          <w:sz w:val="20"/>
-        </w:rPr>
-      </w:pPr>
-      <w:r>
-        <w:rPr>
-          <w:rFonts w:cs="Arial" w:ascii="Arial" w:hAnsi="Arial"/>
-          <w:sz w:val="20"/>
-        </w:rPr>
-        <w:t xml:space="preserve">Deploying both client and server to heroku host. </w:t>
+        <w:rPr/>
+      </w:pPr>
+      <w:r>
+        <w:rPr>
+          <w:rFonts w:cs="Arial" w:ascii="Arial" w:hAnsi="Arial"/>
+          <w:sz w:val="20"/>
+        </w:rPr>
+        <w:t>Deploying both client and server to heroku host</w:t>
       </w:r>
     </w:p>
     <w:p>
@@ -1158,7 +1126,7 @@
           <w:rFonts w:cs="Arial" w:ascii="Arial" w:hAnsi="Arial"/>
           <w:sz w:val="20"/>
         </w:rPr>
-        <w:t>Transfering money among users in this system very fast.</w:t>
+        <w:t>Transfering money among users in this system very fast</w:t>
       </w:r>
     </w:p>
     <w:p>
@@ -1175,7 +1143,7 @@
           <w:rFonts w:cs="Arial" w:ascii="Arial" w:hAnsi="Arial"/>
           <w:sz w:val="20"/>
         </w:rPr>
-        <w:t>Quickly transfering money to users out of system.</w:t>
+        <w:t>Quickly transfering money to users out of system</w:t>
       </w:r>
     </w:p>
     <w:p>
@@ -1209,114 +1177,7 @@
           <w:rFonts w:cs="Arial" w:ascii="Arial" w:hAnsi="Arial"/>
           <w:sz w:val="20"/>
         </w:rPr>
-        <w:t>Achieved a 12/10 (120%) score on this project.</w:t>
-      </w:r>
-    </w:p>
-    <w:p>
-      <w:pPr>
-        <w:pStyle w:val="Normal"/>
-        <w:rPr>
-          <w:rFonts w:ascii="Arial" w:hAnsi="Arial" w:cs="Arial"/>
-          <w:sz w:val="20"/>
-        </w:rPr>
-      </w:pPr>
-      <w:r>
-        <w:rPr>
-          <w:rFonts w:cs="Arial" w:ascii="Arial" w:hAnsi="Arial"/>
-          <w:sz w:val="20"/>
-        </w:rPr>
-      </w:r>
-    </w:p>
-    <w:p>
-      <w:pPr>
-        <w:pStyle w:val="Normal"/>
-        <w:pBdr>
-          <w:bottom w:val="single" w:sz="4" w:space="1" w:color="00000A"/>
-        </w:pBdr>
-        <w:jc w:val="center"/>
-        <w:rPr>
-          <w:rFonts w:ascii="Arial" w:hAnsi="Arial" w:cs="Arial"/>
-          <w:b/>
-          <w:b/>
-        </w:rPr>
-      </w:pPr>
-      <w:r>
-        <w:rPr>
-          <w:rFonts w:cs="Arial" w:ascii="Arial" w:hAnsi="Arial"/>
-          <w:b/>
-          <w:sz w:val="22"/>
-        </w:rPr>
-        <w:t>Soft skills:</w:t>
-      </w:r>
-    </w:p>
-    <w:p>
-      <w:pPr>
-        <w:pStyle w:val="ListParagraph"/>
-        <w:numPr>
-          <w:ilvl w:val="0"/>
-          <w:numId w:val="5"/>
-        </w:numPr>
-        <w:rPr/>
-      </w:pPr>
-      <w:r>
-        <w:rPr>
-          <w:rFonts w:cs="Arial" w:ascii="Arial" w:hAnsi="Arial"/>
-          <w:sz w:val="20"/>
-        </w:rPr>
-        <w:t>Work well under pressure</w:t>
-      </w:r>
-    </w:p>
-    <w:p>
-      <w:pPr>
-        <w:pStyle w:val="ListParagraph"/>
-        <w:numPr>
-          <w:ilvl w:val="0"/>
-          <w:numId w:val="5"/>
-        </w:numPr>
-        <w:rPr>
-          <w:sz w:val="20"/>
-        </w:rPr>
-      </w:pPr>
-      <w:r>
-        <w:rPr>
-          <w:rFonts w:cs="Arial" w:ascii="Arial" w:hAnsi="Arial"/>
-          <w:sz w:val="20"/>
-        </w:rPr>
-        <w:t>Strong interpersonal skills developed while working in family grocery store.</w:t>
-      </w:r>
-    </w:p>
-    <w:p>
-      <w:pPr>
-        <w:pStyle w:val="ListParagraph"/>
-        <w:numPr>
-          <w:ilvl w:val="0"/>
-          <w:numId w:val="5"/>
-        </w:numPr>
-        <w:spacing w:before="0" w:after="160"/>
-        <w:contextualSpacing/>
-        <w:rPr/>
-      </w:pPr>
-      <w:r>
-        <w:rPr>
-          <w:rFonts w:cs="Arial" w:ascii="Arial" w:hAnsi="Arial"/>
-          <w:sz w:val="20"/>
-        </w:rPr>
-        <w:t>Flexible, Adaptable, and Excellent communication skills</w:t>
-      </w:r>
-    </w:p>
-    <w:p>
-      <w:pPr>
-        <w:pStyle w:val="ListParagraph"/>
-        <w:spacing w:before="0" w:after="160"/>
-        <w:ind w:hanging="0"/>
-        <w:contextualSpacing/>
-        <w:rPr>
-          <w:rFonts w:ascii="Arial" w:hAnsi="Arial" w:cs="Arial"/>
-          <w:sz w:val="20"/>
-        </w:rPr>
-      </w:pPr>
-      <w:r>
-        <w:rPr/>
+        <w:t>Achieved a 12/10 (120%) score on this project</w:t>
       </w:r>
     </w:p>
     <w:p>
@@ -1334,7 +1195,7 @@
           <w:b/>
           <w:sz w:val="22"/>
         </w:rPr>
-        <w:t>Extra activities</w:t>
+        <w:t>Soft skills</w:t>
       </w:r>
     </w:p>
     <w:p>
@@ -1351,28 +1212,7 @@
           <w:rFonts w:cs="Arial" w:ascii="Arial" w:hAnsi="Arial"/>
           <w:sz w:val="20"/>
         </w:rPr>
-        <w:t xml:space="preserve"> “</w:t>
-      </w:r>
-      <w:r>
-        <w:rPr>
-          <w:rFonts w:cs="Arial" w:ascii="Arial" w:hAnsi="Arial"/>
-          <w:sz w:val="20"/>
-        </w:rPr>
-        <w:t xml:space="preserve">Thach thuc” </w:t>
-      </w:r>
-      <w:r>
-        <w:rPr>
-          <w:rFonts w:cs="Arial" w:ascii="Arial" w:hAnsi="Arial"/>
-          <w:sz w:val="20"/>
-        </w:rPr>
-        <w:t>contest of</w:t>
-      </w:r>
-      <w:r>
-        <w:rPr>
-          <w:rFonts w:cs="Arial" w:ascii="Arial" w:hAnsi="Arial"/>
-          <w:sz w:val="20"/>
-        </w:rPr>
-        <w:t xml:space="preserve"> Faculty Information Technology in university</w:t>
+        <w:t>Work well under pressure</w:t>
       </w:r>
     </w:p>
     <w:p>
@@ -1382,6 +1222,8 @@
           <w:ilvl w:val="0"/>
           <w:numId w:val="5"/>
         </w:numPr>
+        <w:spacing w:before="0" w:after="160"/>
+        <w:contextualSpacing/>
         <w:rPr/>
       </w:pPr>
       <w:r>
@@ -1389,7 +1231,7 @@
           <w:rFonts w:cs="Arial" w:ascii="Arial" w:hAnsi="Arial"/>
           <w:sz w:val="20"/>
         </w:rPr>
-        <w:t>Music show of dormitory</w:t>
+        <w:t>Flexible, Adaptable, and Excellent communication skills</w:t>
       </w:r>
     </w:p>
     <w:p>
@@ -1406,14 +1248,25 @@
           <w:rFonts w:cs="Arial" w:ascii="Arial" w:hAnsi="Arial"/>
           <w:sz w:val="20"/>
         </w:rPr>
-        <w:t>“</w:t>
-      </w:r>
-      <w:r>
-        <w:rPr>
-          <w:rFonts w:cs="Arial" w:ascii="Arial" w:hAnsi="Arial"/>
-          <w:sz w:val="20"/>
-        </w:rPr>
-        <w:t>Clean Sunday” of dormitory</w:t>
+        <w:t>Strong interpersonal skills developed while working in family grocery store</w:t>
+      </w:r>
+    </w:p>
+    <w:p>
+      <w:pPr>
+        <w:pStyle w:val="Normal"/>
+        <w:pBdr>
+          <w:bottom w:val="single" w:sz="4" w:space="1" w:color="00000A"/>
+        </w:pBdr>
+        <w:jc w:val="center"/>
+        <w:rPr/>
+      </w:pPr>
+      <w:r>
+        <w:rPr>
+          <w:rFonts w:cs="Arial" w:ascii="Arial" w:hAnsi="Arial"/>
+          <w:b/>
+          <w:sz w:val="22"/>
+        </w:rPr>
+        <w:t>Extra activities</w:t>
       </w:r>
     </w:p>
     <w:p>
@@ -1430,7 +1283,14 @@
           <w:rFonts w:cs="Arial" w:ascii="Arial" w:hAnsi="Arial"/>
           <w:sz w:val="20"/>
         </w:rPr>
-        <w:t>Tug of war contest between wards at district 1.</w:t>
+        <w:t xml:space="preserve"> “</w:t>
+      </w:r>
+      <w:r>
+        <w:rPr>
+          <w:rFonts w:cs="Arial" w:ascii="Arial" w:hAnsi="Arial"/>
+          <w:sz w:val="20"/>
+        </w:rPr>
+        <w:t>Thach thuc” contest of Faculty Information Technology in university</w:t>
       </w:r>
     </w:p>
     <w:p>
@@ -1447,7 +1307,7 @@
           <w:rFonts w:cs="Arial" w:ascii="Arial" w:hAnsi="Arial"/>
           <w:sz w:val="20"/>
         </w:rPr>
-        <w:t>Fire drills at district 1.</w:t>
+        <w:t>Music show of dormitory</w:t>
       </w:r>
     </w:p>
     <w:p>
@@ -1464,6 +1324,64 @@
           <w:rFonts w:cs="Arial" w:ascii="Arial" w:hAnsi="Arial"/>
           <w:sz w:val="20"/>
         </w:rPr>
+        <w:t>“</w:t>
+      </w:r>
+      <w:r>
+        <w:rPr>
+          <w:rFonts w:cs="Arial" w:ascii="Arial" w:hAnsi="Arial"/>
+          <w:sz w:val="20"/>
+        </w:rPr>
+        <w:t>Clean Sunday” of dormitory</w:t>
+      </w:r>
+    </w:p>
+    <w:p>
+      <w:pPr>
+        <w:pStyle w:val="ListParagraph"/>
+        <w:numPr>
+          <w:ilvl w:val="0"/>
+          <w:numId w:val="5"/>
+        </w:numPr>
+        <w:rPr/>
+      </w:pPr>
+      <w:r>
+        <w:rPr>
+          <w:rFonts w:cs="Arial" w:ascii="Arial" w:hAnsi="Arial"/>
+          <w:sz w:val="20"/>
+        </w:rPr>
+        <w:t>Tug of war contest between wards at district 1</w:t>
+      </w:r>
+    </w:p>
+    <w:p>
+      <w:pPr>
+        <w:pStyle w:val="ListParagraph"/>
+        <w:numPr>
+          <w:ilvl w:val="0"/>
+          <w:numId w:val="5"/>
+        </w:numPr>
+        <w:rPr/>
+      </w:pPr>
+      <w:r>
+        <w:rPr>
+          <w:rFonts w:cs="Arial" w:ascii="Arial" w:hAnsi="Arial"/>
+          <w:sz w:val="20"/>
+        </w:rPr>
+        <w:t>Fire drills at district 1</w:t>
+      </w:r>
+    </w:p>
+    <w:p>
+      <w:pPr>
+        <w:pStyle w:val="ListParagraph"/>
+        <w:numPr>
+          <w:ilvl w:val="0"/>
+          <w:numId w:val="5"/>
+        </w:numPr>
+        <w:rPr/>
+      </w:pPr>
+      <w:r>
+        <w:rPr>
+          <w:rFonts w:cs="Arial" w:ascii="Arial" w:hAnsi="Arial"/>
+          <w:sz w:val="20"/>
+        </w:rPr>
         <w:t xml:space="preserve">Create fire protection </w:t>
       </w:r>
       <w:r>
@@ -1480,21 +1398,16 @@
           <w:rFonts w:cs="Arial" w:ascii="Arial" w:hAnsi="Arial"/>
           <w:sz w:val="20"/>
         </w:rPr>
-        <w:t xml:space="preserve"> for dormitory.</w:t>
+        <w:t xml:space="preserve"> for dormitory</w:t>
       </w:r>
     </w:p>
     <w:p>
       <w:pPr>
         <w:pStyle w:val="ListParagraph"/>
         <w:spacing w:before="0" w:after="160"/>
-        <w:ind w:hanging="0"/>
+        <w:ind w:left="720" w:hanging="0"/>
         <w:contextualSpacing/>
-        <w:rPr>
-          <w:rFonts w:ascii="Arial" w:hAnsi="Arial" w:cs="Arial"/>
-          <w:b/>
-          <w:b/>
-          <w:sz w:val="20"/>
-        </w:rPr>
+        <w:rPr/>
       </w:pPr>
       <w:r>
         <w:rPr/>
@@ -2009,7 +1922,7 @@
       </w:pPr>
       <w:rPr>
         <w:rFonts w:ascii="Symbol" w:hAnsi="Symbol" w:cs="Symbol" w:hint="default"/>
-        <w:sz w:val="22"/>
+        <w:sz w:val="20"/>
         <w:rFonts w:cs="Symbol"/>
       </w:rPr>
     </w:lvl>
@@ -3376,6 +3289,393 @@
       <w:rFonts w:cs="Wingdings"/>
     </w:rPr>
   </w:style>
+  <w:style w:type="character" w:styleId="ListLabel76">
+    <w:name w:val="ListLabel 76"/>
+    <w:qFormat/>
+    <w:rPr>
+      <w:rFonts w:cs="Symbol"/>
+      <w:sz w:val="22"/>
+    </w:rPr>
+  </w:style>
+  <w:style w:type="character" w:styleId="ListLabel77">
+    <w:name w:val="ListLabel 77"/>
+    <w:qFormat/>
+    <w:rPr>
+      <w:rFonts w:cs="Courier New"/>
+    </w:rPr>
+  </w:style>
+  <w:style w:type="character" w:styleId="ListLabel78">
+    <w:name w:val="ListLabel 78"/>
+    <w:qFormat/>
+    <w:rPr>
+      <w:rFonts w:cs="Wingdings"/>
+    </w:rPr>
+  </w:style>
+  <w:style w:type="character" w:styleId="ListLabel79">
+    <w:name w:val="ListLabel 79"/>
+    <w:qFormat/>
+    <w:rPr>
+      <w:rFonts w:cs="Symbol"/>
+    </w:rPr>
+  </w:style>
+  <w:style w:type="character" w:styleId="ListLabel80">
+    <w:name w:val="ListLabel 80"/>
+    <w:qFormat/>
+    <w:rPr>
+      <w:rFonts w:cs="Courier New"/>
+    </w:rPr>
+  </w:style>
+  <w:style w:type="character" w:styleId="ListLabel81">
+    <w:name w:val="ListLabel 81"/>
+    <w:qFormat/>
+    <w:rPr>
+      <w:rFonts w:cs="Wingdings"/>
+    </w:rPr>
+  </w:style>
+  <w:style w:type="character" w:styleId="ListLabel82">
+    <w:name w:val="ListLabel 82"/>
+    <w:qFormat/>
+    <w:rPr>
+      <w:rFonts w:cs="Symbol"/>
+    </w:rPr>
+  </w:style>
+  <w:style w:type="character" w:styleId="ListLabel83">
+    <w:name w:val="ListLabel 83"/>
+    <w:qFormat/>
+    <w:rPr>
+      <w:rFonts w:cs="Courier New"/>
+    </w:rPr>
+  </w:style>
+  <w:style w:type="character" w:styleId="ListLabel84">
+    <w:name w:val="ListLabel 84"/>
+    <w:qFormat/>
+    <w:rPr>
+      <w:rFonts w:cs="Wingdings"/>
+    </w:rPr>
+  </w:style>
+  <w:style w:type="character" w:styleId="ListLabel85">
+    <w:name w:val="ListLabel 85"/>
+    <w:qFormat/>
+    <w:rPr>
+      <w:rFonts w:ascii="Arial" w:hAnsi="Arial" w:cs="Symbol"/>
+      <w:sz w:val="22"/>
+    </w:rPr>
+  </w:style>
+  <w:style w:type="character" w:styleId="ListLabel86">
+    <w:name w:val="ListLabel 86"/>
+    <w:qFormat/>
+    <w:rPr>
+      <w:rFonts w:cs="Courier New"/>
+    </w:rPr>
+  </w:style>
+  <w:style w:type="character" w:styleId="ListLabel87">
+    <w:name w:val="ListLabel 87"/>
+    <w:qFormat/>
+    <w:rPr>
+      <w:rFonts w:cs="Wingdings"/>
+    </w:rPr>
+  </w:style>
+  <w:style w:type="character" w:styleId="ListLabel88">
+    <w:name w:val="ListLabel 88"/>
+    <w:qFormat/>
+    <w:rPr>
+      <w:rFonts w:cs="Symbol"/>
+    </w:rPr>
+  </w:style>
+  <w:style w:type="character" w:styleId="ListLabel89">
+    <w:name w:val="ListLabel 89"/>
+    <w:qFormat/>
+    <w:rPr>
+      <w:rFonts w:cs="Courier New"/>
+    </w:rPr>
+  </w:style>
+  <w:style w:type="character" w:styleId="ListLabel90">
+    <w:name w:val="ListLabel 90"/>
+    <w:qFormat/>
+    <w:rPr>
+      <w:rFonts w:cs="Wingdings"/>
+    </w:rPr>
+  </w:style>
+  <w:style w:type="character" w:styleId="ListLabel91">
+    <w:name w:val="ListLabel 91"/>
+    <w:qFormat/>
+    <w:rPr>
+      <w:rFonts w:cs="Symbol"/>
+    </w:rPr>
+  </w:style>
+  <w:style w:type="character" w:styleId="ListLabel92">
+    <w:name w:val="ListLabel 92"/>
+    <w:qFormat/>
+    <w:rPr>
+      <w:rFonts w:cs="Courier New"/>
+    </w:rPr>
+  </w:style>
+  <w:style w:type="character" w:styleId="ListLabel93">
+    <w:name w:val="ListLabel 93"/>
+    <w:qFormat/>
+    <w:rPr>
+      <w:rFonts w:cs="Wingdings"/>
+    </w:rPr>
+  </w:style>
+  <w:style w:type="character" w:styleId="ListLabel94">
+    <w:name w:val="ListLabel 94"/>
+    <w:qFormat/>
+    <w:rPr>
+      <w:rFonts w:ascii="Arial" w:hAnsi="Arial" w:cs="Symbol"/>
+      <w:sz w:val="22"/>
+    </w:rPr>
+  </w:style>
+  <w:style w:type="character" w:styleId="ListLabel95">
+    <w:name w:val="ListLabel 95"/>
+    <w:qFormat/>
+    <w:rPr>
+      <w:rFonts w:cs="Courier New"/>
+      <w:sz w:val="20"/>
+    </w:rPr>
+  </w:style>
+  <w:style w:type="character" w:styleId="ListLabel96">
+    <w:name w:val="ListLabel 96"/>
+    <w:qFormat/>
+    <w:rPr>
+      <w:rFonts w:cs="Wingdings"/>
+      <w:sz w:val="22"/>
+    </w:rPr>
+  </w:style>
+  <w:style w:type="character" w:styleId="ListLabel97">
+    <w:name w:val="ListLabel 97"/>
+    <w:qFormat/>
+    <w:rPr>
+      <w:rFonts w:cs="Symbol"/>
+    </w:rPr>
+  </w:style>
+  <w:style w:type="character" w:styleId="ListLabel98">
+    <w:name w:val="ListLabel 98"/>
+    <w:qFormat/>
+    <w:rPr>
+      <w:rFonts w:cs="Courier New"/>
+    </w:rPr>
+  </w:style>
+  <w:style w:type="character" w:styleId="ListLabel99">
+    <w:name w:val="ListLabel 99"/>
+    <w:qFormat/>
+    <w:rPr>
+      <w:rFonts w:cs="Wingdings"/>
+    </w:rPr>
+  </w:style>
+  <w:style w:type="character" w:styleId="ListLabel100">
+    <w:name w:val="ListLabel 100"/>
+    <w:qFormat/>
+    <w:rPr>
+      <w:rFonts w:cs="Symbol"/>
+    </w:rPr>
+  </w:style>
+  <w:style w:type="character" w:styleId="ListLabel101">
+    <w:name w:val="ListLabel 101"/>
+    <w:qFormat/>
+    <w:rPr>
+      <w:rFonts w:cs="Courier New"/>
+    </w:rPr>
+  </w:style>
+  <w:style w:type="character" w:styleId="ListLabel102">
+    <w:name w:val="ListLabel 102"/>
+    <w:qFormat/>
+    <w:rPr>
+      <w:rFonts w:cs="Wingdings"/>
+    </w:rPr>
+  </w:style>
+  <w:style w:type="character" w:styleId="ListLabel103">
+    <w:name w:val="ListLabel 103"/>
+    <w:qFormat/>
+    <w:rPr>
+      <w:rFonts w:cs="Symbol"/>
+      <w:sz w:val="20"/>
+    </w:rPr>
+  </w:style>
+  <w:style w:type="character" w:styleId="ListLabel104">
+    <w:name w:val="ListLabel 104"/>
+    <w:qFormat/>
+    <w:rPr>
+      <w:rFonts w:ascii="Arial" w:hAnsi="Arial" w:cs="Courier New"/>
+      <w:sz w:val="20"/>
+    </w:rPr>
+  </w:style>
+  <w:style w:type="character" w:styleId="ListLabel105">
+    <w:name w:val="ListLabel 105"/>
+    <w:qFormat/>
+    <w:rPr>
+      <w:rFonts w:cs="Wingdings"/>
+    </w:rPr>
+  </w:style>
+  <w:style w:type="character" w:styleId="ListLabel106">
+    <w:name w:val="ListLabel 106"/>
+    <w:qFormat/>
+    <w:rPr>
+      <w:rFonts w:cs="Symbol"/>
+    </w:rPr>
+  </w:style>
+  <w:style w:type="character" w:styleId="ListLabel107">
+    <w:name w:val="ListLabel 107"/>
+    <w:qFormat/>
+    <w:rPr>
+      <w:rFonts w:cs="Courier New"/>
+    </w:rPr>
+  </w:style>
+  <w:style w:type="character" w:styleId="ListLabel108">
+    <w:name w:val="ListLabel 108"/>
+    <w:qFormat/>
+    <w:rPr>
+      <w:rFonts w:cs="Wingdings"/>
+    </w:rPr>
+  </w:style>
+  <w:style w:type="character" w:styleId="ListLabel109">
+    <w:name w:val="ListLabel 109"/>
+    <w:qFormat/>
+    <w:rPr>
+      <w:rFonts w:cs="Symbol"/>
+    </w:rPr>
+  </w:style>
+  <w:style w:type="character" w:styleId="ListLabel110">
+    <w:name w:val="ListLabel 110"/>
+    <w:qFormat/>
+    <w:rPr>
+      <w:rFonts w:cs="Courier New"/>
+    </w:rPr>
+  </w:style>
+  <w:style w:type="character" w:styleId="ListLabel111">
+    <w:name w:val="ListLabel 111"/>
+    <w:qFormat/>
+    <w:rPr>
+      <w:rFonts w:cs="Wingdings"/>
+    </w:rPr>
+  </w:style>
+  <w:style w:type="character" w:styleId="ListLabel112">
+    <w:name w:val="ListLabel 112"/>
+    <w:qFormat/>
+    <w:rPr>
+      <w:rFonts w:cs="Symbol"/>
+      <w:sz w:val="20"/>
+    </w:rPr>
+  </w:style>
+  <w:style w:type="character" w:styleId="ListLabel113">
+    <w:name w:val="ListLabel 113"/>
+    <w:qFormat/>
+    <w:rPr>
+      <w:rFonts w:cs="Courier New"/>
+    </w:rPr>
+  </w:style>
+  <w:style w:type="character" w:styleId="ListLabel114">
+    <w:name w:val="ListLabel 114"/>
+    <w:qFormat/>
+    <w:rPr>
+      <w:rFonts w:cs="Wingdings"/>
+    </w:rPr>
+  </w:style>
+  <w:style w:type="character" w:styleId="ListLabel115">
+    <w:name w:val="ListLabel 115"/>
+    <w:qFormat/>
+    <w:rPr>
+      <w:rFonts w:cs="Symbol"/>
+    </w:rPr>
+  </w:style>
+  <w:style w:type="character" w:styleId="ListLabel116">
+    <w:name w:val="ListLabel 116"/>
+    <w:qFormat/>
+    <w:rPr>
+      <w:rFonts w:cs="Courier New"/>
+    </w:rPr>
+  </w:style>
+  <w:style w:type="character" w:styleId="ListLabel117">
+    <w:name w:val="ListLabel 117"/>
+    <w:qFormat/>
+    <w:rPr>
+      <w:rFonts w:cs="Wingdings"/>
+    </w:rPr>
+  </w:style>
+  <w:style w:type="character" w:styleId="ListLabel118">
+    <w:name w:val="ListLabel 118"/>
+    <w:qFormat/>
+    <w:rPr>
+      <w:rFonts w:cs="Symbol"/>
+    </w:rPr>
+  </w:style>
+  <w:style w:type="character" w:styleId="ListLabel119">
+    <w:name w:val="ListLabel 119"/>
+    <w:qFormat/>
+    <w:rPr>
+      <w:rFonts w:cs="Courier New"/>
+    </w:rPr>
+  </w:style>
+  <w:style w:type="character" w:styleId="ListLabel120">
+    <w:name w:val="ListLabel 120"/>
+    <w:qFormat/>
+    <w:rPr>
+      <w:rFonts w:cs="Wingdings"/>
+    </w:rPr>
+  </w:style>
+  <w:style w:type="character" w:styleId="ListLabel121">
+    <w:name w:val="ListLabel 121"/>
+    <w:qFormat/>
+    <w:rPr>
+      <w:rFonts w:cs="Symbol"/>
+      <w:sz w:val="22"/>
+    </w:rPr>
+  </w:style>
+  <w:style w:type="character" w:styleId="ListLabel122">
+    <w:name w:val="ListLabel 122"/>
+    <w:qFormat/>
+    <w:rPr>
+      <w:rFonts w:cs="Courier New"/>
+    </w:rPr>
+  </w:style>
+  <w:style w:type="character" w:styleId="ListLabel123">
+    <w:name w:val="ListLabel 123"/>
+    <w:qFormat/>
+    <w:rPr>
+      <w:rFonts w:cs="Wingdings"/>
+    </w:rPr>
+  </w:style>
+  <w:style w:type="character" w:styleId="ListLabel124">
+    <w:name w:val="ListLabel 124"/>
+    <w:qFormat/>
+    <w:rPr>
+      <w:rFonts w:cs="Symbol"/>
+    </w:rPr>
+  </w:style>
+  <w:style w:type="character" w:styleId="ListLabel125">
+    <w:name w:val="ListLabel 125"/>
+    <w:qFormat/>
+    <w:rPr>
+      <w:rFonts w:cs="Courier New"/>
+    </w:rPr>
+  </w:style>
+  <w:style w:type="character" w:styleId="ListLabel126">
+    <w:name w:val="ListLabel 126"/>
+    <w:qFormat/>
+    <w:rPr>
+      <w:rFonts w:cs="Wingdings"/>
+    </w:rPr>
+  </w:style>
+  <w:style w:type="character" w:styleId="ListLabel127">
+    <w:name w:val="ListLabel 127"/>
+    <w:qFormat/>
+    <w:rPr>
+      <w:rFonts w:cs="Symbol"/>
+    </w:rPr>
+  </w:style>
+  <w:style w:type="character" w:styleId="ListLabel128">
+    <w:name w:val="ListLabel 128"/>
+    <w:qFormat/>
+    <w:rPr>
+      <w:rFonts w:cs="Courier New"/>
+    </w:rPr>
+  </w:style>
+  <w:style w:type="character" w:styleId="ListLabel129">
+    <w:name w:val="ListLabel 129"/>
+    <w:qFormat/>
+    <w:rPr>
+      <w:rFonts w:cs="Wingdings"/>
+    </w:rPr>
+  </w:style>
   <w:style w:type="paragraph" w:styleId="Heading">
     <w:name w:val="Heading"/>
     <w:basedOn w:val="Normal"/>

</xml_diff>